<commit_message>
Sistemata laminazione ciglia. Modificata z-index pulsante Go Up.
</commit_message>
<xml_diff>
--- a/Step_per_siteground.docx
+++ b/Step_per_siteground.docx
@@ -72,6 +72,50 @@
     <w:p>
       <w:pPr>
         <w:jc w:val="both"/>
+        <w:rPr>
+          <w:i/>
+        </w:rPr>
+      </w:pPr>
+      <w:r>
+        <w:rPr>
+          <w:i/>
+        </w:rPr>
+        <w:t>Password: $Bettyna59</w:t>
+      </w:r>
+    </w:p>
+    <w:p>
+      <w:pPr>
+        <w:jc w:val="both"/>
+        <w:rPr>
+          <w:i/>
+        </w:rPr>
+      </w:pPr>
+      <w:proofErr w:type="spellStart"/>
+      <w:r>
+        <w:rPr>
+          <w:i/>
+        </w:rPr>
+        <w:t>WordPress</w:t>
+      </w:r>
+      <w:proofErr w:type="spellEnd"/>
+      <w:r>
+        <w:rPr>
+          <w:i/>
+        </w:rPr>
+        <w:t>: $Bettyna2001</w:t>
+      </w:r>
+    </w:p>
+    <w:p>
+      <w:pPr>
+        <w:jc w:val="both"/>
+        <w:rPr>
+          <w:i/>
+        </w:rPr>
+      </w:pPr>
+    </w:p>
+    <w:p>
+      <w:pPr>
+        <w:jc w:val="both"/>
       </w:pPr>
       <w:r>
         <w:t xml:space="preserve">Una volta fatto il </w:t>
@@ -102,6 +146,10 @@
         <w:jc w:val="both"/>
       </w:pPr>
       <w:r>
+        <w:rPr>
+          <w:noProof/>
+          <w:lang w:eastAsia="it-IT"/>
+        </w:rPr>
         <w:drawing>
           <wp:inline distT="0" distB="0" distL="0" distR="0" wp14:anchorId="4241A448" wp14:editId="6B484747">
             <wp:extent cx="6120130" cy="1988490"/>
@@ -162,6 +210,10 @@
         <w:jc w:val="both"/>
       </w:pPr>
       <w:r>
+        <w:rPr>
+          <w:noProof/>
+          <w:lang w:eastAsia="it-IT"/>
+        </w:rPr>
         <w:drawing>
           <wp:inline distT="0" distB="0" distL="0" distR="0" wp14:anchorId="4EE368ED" wp14:editId="053D28F0">
             <wp:extent cx="6120130" cy="2970460"/>
@@ -351,78 +403,40 @@
         <w:jc w:val="both"/>
       </w:pPr>
       <w:r>
-        <w:t xml:space="preserve">Una volta fatto questo ricaricare la pagina e vedere sul sito </w:t>
-      </w:r>
-      <w:r>
-        <w:rPr>
-          <w:b/>
-          <w:i/>
-        </w:rPr>
-        <w:t>centroesteticomaristella.it</w:t>
-      </w:r>
-      <w:r>
-        <w:t xml:space="preserve"> se continua a funzionare tutto correttamente o meno. Ci vorrà un po’ di tempo prima che il tutto funzioni correttamente.</w:t>
-      </w:r>
-    </w:p>
-    <w:p>
-      <w:pPr>
-        <w:jc w:val="both"/>
-      </w:pPr>
-      <w:r>
-        <w:t xml:space="preserve">Se si vuole tornare ai </w:t>
-      </w:r>
-      <w:proofErr w:type="spellStart"/>
-      <w:r>
-        <w:t>files</w:t>
-      </w:r>
-      <w:proofErr w:type="spellEnd"/>
-      <w:r>
-        <w:t xml:space="preserve"> precedenti si può sfruttare il </w:t>
-      </w:r>
-      <w:r>
-        <w:rPr>
-          <w:b/>
-          <w:i/>
-        </w:rPr>
-        <w:t xml:space="preserve">Backup </w:t>
-      </w:r>
-      <w:r>
-        <w:t xml:space="preserve">di </w:t>
-      </w:r>
-      <w:proofErr w:type="spellStart"/>
-      <w:r>
-        <w:rPr>
-          <w:b/>
-          <w:i/>
-        </w:rPr>
-        <w:t>SiteGround</w:t>
-      </w:r>
-      <w:proofErr w:type="spellEnd"/>
-      <w:r>
-        <w:t xml:space="preserve"> che si trova in </w:t>
-      </w:r>
-      <w:r>
-        <w:rPr>
-          <w:b/>
-          <w:i/>
-        </w:rPr>
-        <w:t>Sicurezza -&gt; Backup</w:t>
-      </w:r>
-      <w:r>
-        <w:t>:</w:t>
-      </w:r>
-    </w:p>
-    <w:p>
-      <w:pPr>
-        <w:jc w:val="both"/>
-      </w:pPr>
-      <w:r>
         <w:lastRenderedPageBreak/>
+        <w:t xml:space="preserve">Controllare poi nella sezione </w:t>
+      </w:r>
+      <w:proofErr w:type="spellStart"/>
+      <w:r>
+        <w:rPr>
+          <w:b/>
+          <w:i/>
+        </w:rPr>
+        <w:t>Reindirizzamenti</w:t>
+      </w:r>
+      <w:proofErr w:type="spellEnd"/>
+      <w:r>
+        <w:t xml:space="preserve"> che non ve ne sia nessuno presente, in quanto in passato ho avuto problemi poi nel far funzionare il tutto correttamente:</w:t>
+      </w:r>
+    </w:p>
+    <w:p>
+      <w:pPr>
+        <w:jc w:val="both"/>
+        <w:rPr>
+          <w:b/>
+          <w:i/>
+        </w:rPr>
+      </w:pPr>
+      <w:r>
+        <w:rPr>
+          <w:b/>
+          <w:i/>
+        </w:rPr>
         <w:drawing>
-          <wp:inline distT="0" distB="0" distL="0" distR="0" wp14:anchorId="12EBC36C" wp14:editId="23A19FAC">
-            <wp:extent cx="6120130" cy="2475179"/>
-            <wp:effectExtent l="0" t="0" r="0" b="1905"/>
-            <wp:docPr id="3" name="Immagine 3"/>
+          <wp:inline distT="0" distB="0" distL="0" distR="0" wp14:anchorId="4D9A3576" wp14:editId="22CDA8DF">
+            <wp:extent cx="6120130" cy="2373913"/>
+            <wp:effectExtent l="0" t="0" r="0" b="7620"/>
+            <wp:docPr id="6" name="Immagine 6"/>
             <wp:cNvGraphicFramePr>
               <a:graphicFrameLocks xmlns:a="http://schemas.openxmlformats.org/drawingml/2006/main" noChangeAspect="1"/>
             </wp:cNvGraphicFramePr>
@@ -442,7 +456,7 @@
                   <pic:spPr>
                     <a:xfrm>
                       <a:off x="0" y="0"/>
-                      <a:ext cx="6120130" cy="2475179"/>
+                      <a:ext cx="6120130" cy="2373913"/>
                     </a:xfrm>
                     <a:prstGeom prst="rect">
                       <a:avLst/>
@@ -460,47 +474,63 @@
         <w:jc w:val="both"/>
       </w:pPr>
       <w:r>
-        <w:t xml:space="preserve">Andare quindi sei tre puntini accanto al </w:t>
-      </w:r>
-      <w:r>
-        <w:rPr>
-          <w:b/>
-          <w:i/>
-        </w:rPr>
-        <w:t xml:space="preserve">backup </w:t>
-      </w:r>
-      <w:r>
-        <w:t xml:space="preserve">che si vuole utilizzare, fare </w:t>
-      </w:r>
-      <w:r>
-        <w:rPr>
-          <w:b/>
-          <w:i/>
-        </w:rPr>
-        <w:t>Ripristina i file</w:t>
-      </w:r>
-      <w:r>
-        <w:t xml:space="preserve"> e selezionare poi la cartella </w:t>
-      </w:r>
-      <w:r>
-        <w:rPr>
-          <w:b/>
-          <w:i/>
-        </w:rPr>
-        <w:t>www</w:t>
-      </w:r>
-      <w:r>
-        <w:t xml:space="preserve"> che contiene al suo interno la cartella </w:t>
-      </w:r>
-      <w:proofErr w:type="spellStart"/>
-      <w:r>
-        <w:rPr>
-          <w:b/>
-          <w:i/>
-        </w:rPr>
-        <w:t>public_html</w:t>
-      </w:r>
-      <w:proofErr w:type="spellEnd"/>
+        <w:t xml:space="preserve">Una volta fatto questo ricaricare la pagina e vedere sul sito </w:t>
+      </w:r>
+      <w:r>
+        <w:rPr>
+          <w:b/>
+          <w:i/>
+        </w:rPr>
+        <w:t>centroesteticomaristella.it</w:t>
+      </w:r>
+      <w:r>
+        <w:t xml:space="preserve"> se continua a funzionare tutto correttamente o meno. Ci vorrà un po’ di tempo prima che il tutto funzioni correttamente.</w:t>
+      </w:r>
+    </w:p>
+    <w:p>
+      <w:pPr>
+        <w:jc w:val="both"/>
+      </w:pPr>
+      <w:r>
+        <w:t xml:space="preserve">Se si vuole tornare ai </w:t>
+      </w:r>
+      <w:proofErr w:type="spellStart"/>
+      <w:r>
+        <w:t>files</w:t>
+      </w:r>
+      <w:proofErr w:type="spellEnd"/>
+      <w:r>
+        <w:t xml:space="preserve"> precedenti si può sfruttare il </w:t>
+      </w:r>
+      <w:r>
+        <w:rPr>
+          <w:b/>
+          <w:i/>
+        </w:rPr>
+        <w:t xml:space="preserve">Backup </w:t>
+      </w:r>
+      <w:r>
+        <w:t xml:space="preserve">di </w:t>
+      </w:r>
+      <w:proofErr w:type="spellStart"/>
+      <w:r>
+        <w:rPr>
+          <w:b/>
+          <w:i/>
+        </w:rPr>
+        <w:t>SiteGround</w:t>
+      </w:r>
+      <w:proofErr w:type="spellEnd"/>
+      <w:r>
+        <w:t xml:space="preserve"> che si trova in </w:t>
+      </w:r>
+      <w:r>
+        <w:rPr>
+          <w:b/>
+          <w:i/>
+        </w:rPr>
+        <w:t>Sicurezza -&gt; Backup</w:t>
+      </w:r>
       <w:r>
         <w:t>:</w:t>
       </w:r>
@@ -510,11 +540,15 @@
         <w:jc w:val="both"/>
       </w:pPr>
       <w:r>
+        <w:rPr>
+          <w:noProof/>
+          <w:lang w:eastAsia="it-IT"/>
+        </w:rPr>
         <w:drawing>
-          <wp:inline distT="0" distB="0" distL="0" distR="0" wp14:anchorId="3F51EC0A" wp14:editId="3B1E0E3B">
-            <wp:extent cx="6120130" cy="4068426"/>
-            <wp:effectExtent l="0" t="0" r="0" b="8890"/>
-            <wp:docPr id="4" name="Immagine 4"/>
+          <wp:inline distT="0" distB="0" distL="0" distR="0" wp14:anchorId="12EBC36C" wp14:editId="23A19FAC">
+            <wp:extent cx="6120130" cy="2475179"/>
+            <wp:effectExtent l="0" t="0" r="0" b="1905"/>
+            <wp:docPr id="3" name="Immagine 3"/>
             <wp:cNvGraphicFramePr>
               <a:graphicFrameLocks xmlns:a="http://schemas.openxmlformats.org/drawingml/2006/main" noChangeAspect="1"/>
             </wp:cNvGraphicFramePr>
@@ -534,6 +568,103 @@
                   <pic:spPr>
                     <a:xfrm>
                       <a:off x="0" y="0"/>
+                      <a:ext cx="6120130" cy="2475179"/>
+                    </a:xfrm>
+                    <a:prstGeom prst="rect">
+                      <a:avLst/>
+                    </a:prstGeom>
+                  </pic:spPr>
+                </pic:pic>
+              </a:graphicData>
+            </a:graphic>
+          </wp:inline>
+        </w:drawing>
+      </w:r>
+    </w:p>
+    <w:p>
+      <w:pPr>
+        <w:jc w:val="both"/>
+      </w:pPr>
+      <w:r>
+        <w:t xml:space="preserve">Andare quindi sei tre puntini accanto al </w:t>
+      </w:r>
+      <w:r>
+        <w:rPr>
+          <w:b/>
+          <w:i/>
+        </w:rPr>
+        <w:t xml:space="preserve">backup </w:t>
+      </w:r>
+      <w:r>
+        <w:t xml:space="preserve">che si vuole utilizzare, fare </w:t>
+      </w:r>
+      <w:r>
+        <w:rPr>
+          <w:b/>
+          <w:i/>
+        </w:rPr>
+        <w:t>Ripristina i file</w:t>
+      </w:r>
+      <w:r>
+        <w:t xml:space="preserve"> e selezionare poi la cartella </w:t>
+      </w:r>
+      <w:r>
+        <w:rPr>
+          <w:b/>
+          <w:i/>
+        </w:rPr>
+        <w:t>www</w:t>
+      </w:r>
+      <w:r>
+        <w:t xml:space="preserve"> che contiene al suo interno la cartella </w:t>
+      </w:r>
+      <w:proofErr w:type="spellStart"/>
+      <w:r>
+        <w:rPr>
+          <w:b/>
+          <w:i/>
+        </w:rPr>
+        <w:t>public_html</w:t>
+      </w:r>
+      <w:proofErr w:type="spellEnd"/>
+      <w:r>
+        <w:t>:</w:t>
+      </w:r>
+    </w:p>
+    <w:p>
+      <w:pPr>
+        <w:jc w:val="both"/>
+      </w:pPr>
+      <w:r>
+        <w:rPr>
+          <w:noProof/>
+          <w:lang w:eastAsia="it-IT"/>
+        </w:rPr>
+        <w:lastRenderedPageBreak/>
+        <w:drawing>
+          <wp:inline distT="0" distB="0" distL="0" distR="0" wp14:anchorId="3F51EC0A" wp14:editId="3B1E0E3B">
+            <wp:extent cx="6120130" cy="4068426"/>
+            <wp:effectExtent l="0" t="0" r="0" b="8890"/>
+            <wp:docPr id="4" name="Immagine 4"/>
+            <wp:cNvGraphicFramePr>
+              <a:graphicFrameLocks xmlns:a="http://schemas.openxmlformats.org/drawingml/2006/main" noChangeAspect="1"/>
+            </wp:cNvGraphicFramePr>
+            <a:graphic xmlns:a="http://schemas.openxmlformats.org/drawingml/2006/main">
+              <a:graphicData uri="http://schemas.openxmlformats.org/drawingml/2006/picture">
+                <pic:pic xmlns:pic="http://schemas.openxmlformats.org/drawingml/2006/picture">
+                  <pic:nvPicPr>
+                    <pic:cNvPr id="0" name=""/>
+                    <pic:cNvPicPr/>
+                  </pic:nvPicPr>
+                  <pic:blipFill>
+                    <a:blip r:embed="rId9"/>
+                    <a:stretch>
+                      <a:fillRect/>
+                    </a:stretch>
+                  </pic:blipFill>
+                  <pic:spPr>
+                    <a:xfrm>
+                      <a:off x="0" y="0"/>
                       <a:ext cx="6120130" cy="4068426"/>
                     </a:xfrm>
                     <a:prstGeom prst="rect">
@@ -599,13 +730,13 @@
       <w:pPr>
         <w:jc w:val="both"/>
       </w:pPr>
+    </w:p>
+    <w:p>
+      <w:pPr>
+        <w:jc w:val="both"/>
+      </w:pPr>
       <w:bookmarkStart w:id="0" w:name="_GoBack"/>
       <w:bookmarkEnd w:id="0"/>
-    </w:p>
-    <w:p>
-      <w:pPr>
-        <w:jc w:val="both"/>
-      </w:pPr>
     </w:p>
     <w:sectPr>
       <w:pgSz w:w="11906" w:h="16838"/>

</xml_diff>